<commit_message>
Lecture 3 + microfix
</commit_message>
<xml_diff>
--- a/Курсач/Лекция 3 Нелинейные алгоритмы. Ветвление.docx
+++ b/Курсач/Лекция 3 Нелинейные алгоритмы. Ветвление.docx
@@ -18,50 +18,958 @@
       <w:r>
         <w:t>Нелинейные алгоритмы. Ветвление.</w:t>
       </w:r>
+    </w:p>
+    <w:p>
+      <w:r>
+        <w:t xml:space="preserve">Нелинейные алгоритмы </w:t>
+      </w:r>
+      <w:proofErr w:type="gramStart"/>
+      <w:r>
+        <w:t>- это</w:t>
+      </w:r>
+      <w:proofErr w:type="gramEnd"/>
+      <w:r>
+        <w:t xml:space="preserve"> алгоритмы, которые не следуют линейным путям и ветвление - это структура данных, которая помогает программе принимать решения в зависимости от значения переменной. Ветвление в </w:t>
+      </w:r>
+      <w:proofErr w:type="spellStart"/>
+      <w:r>
+        <w:t>Python</w:t>
+      </w:r>
+      <w:proofErr w:type="spellEnd"/>
+      <w:r>
+        <w:t xml:space="preserve"> может осуществляться с помощью операторов </w:t>
+      </w:r>
+      <w:proofErr w:type="spellStart"/>
+      <w:r>
+        <w:t>if</w:t>
+      </w:r>
+      <w:proofErr w:type="spellEnd"/>
+      <w:r>
+        <w:t>, elif и else.</w:t>
+      </w:r>
+    </w:p>
+    <w:p>
+      <w:r>
+        <w:t>Нелинейные алгоритмы имеют решения, которые не могут быть выражены в простой математической формуле. Они находят широкое применение в различных областях, таких как графика, инженерия, экономика и многое другое.</w:t>
+      </w:r>
+    </w:p>
+    <w:p>
+      <w:pPr>
+        <w:pStyle w:val="2"/>
+      </w:pPr>
+      <w:r>
+        <w:t>Ветвление</w:t>
+      </w:r>
+    </w:p>
+    <w:p>
+      <w:r>
+        <w:t xml:space="preserve">Ветвление </w:t>
+      </w:r>
+      <w:proofErr w:type="gramStart"/>
+      <w:r>
+        <w:t>- это</w:t>
+      </w:r>
+      <w:proofErr w:type="gramEnd"/>
+      <w:r>
+        <w:t xml:space="preserve"> структура данных, которая позволяет программе принимать решения в зависимости от значения переменной. В </w:t>
+      </w:r>
+      <w:proofErr w:type="spellStart"/>
+      <w:r>
+        <w:t>Python</w:t>
+      </w:r>
+      <w:proofErr w:type="spellEnd"/>
+      <w:r>
+        <w:t xml:space="preserve"> ветвление осуществляется с помощью операторов </w:t>
+      </w:r>
+      <w:proofErr w:type="spellStart"/>
+      <w:r>
+        <w:t>if</w:t>
+      </w:r>
+      <w:proofErr w:type="spellEnd"/>
+      <w:r>
+        <w:t>, elif и else.</w:t>
+      </w:r>
+    </w:p>
+    <w:p>
+      <w:pPr>
+        <w:pStyle w:val="a3"/>
+        <w:ind w:left="709"/>
+      </w:pPr>
+      <w:proofErr w:type="spellStart"/>
+      <w:r>
+        <w:t>if</w:t>
+      </w:r>
+      <w:proofErr w:type="spellEnd"/>
+      <w:r>
+        <w:t xml:space="preserve"> условие:</w:t>
+      </w:r>
+    </w:p>
+    <w:p>
+      <w:pPr>
+        <w:pStyle w:val="a3"/>
+      </w:pPr>
+      <w:r>
+        <w:t xml:space="preserve">    </w:t>
+      </w:r>
+      <w:r>
+        <w:t># выполнение, если условие истинно</w:t>
+      </w:r>
+    </w:p>
+    <w:p>
+      <w:pPr>
+        <w:pStyle w:val="a3"/>
+      </w:pPr>
+      <w:r>
+        <w:t>elif другое условие:</w:t>
+      </w:r>
+    </w:p>
+    <w:p>
+      <w:pPr>
+        <w:pStyle w:val="a3"/>
+      </w:pPr>
+      <w:r>
+        <w:t xml:space="preserve">    </w:t>
+      </w:r>
+      <w:r>
+        <w:t># выполнение, если первое условие ложно и второе истинно</w:t>
+      </w:r>
+    </w:p>
+    <w:p>
+      <w:pPr>
+        <w:pStyle w:val="a3"/>
+      </w:pPr>
+      <w:r>
+        <w:t>else:</w:t>
+      </w:r>
+    </w:p>
+    <w:p>
+      <w:pPr>
+        <w:pStyle w:val="a3"/>
+      </w:pPr>
+      <w:r>
+        <w:t xml:space="preserve">    </w:t>
+      </w:r>
+      <w:r>
+        <w:t># выполнение кода, если оба условия ложны</w:t>
+      </w:r>
+    </w:p>
+    <w:p>
+      <w:pPr>
+        <w:pStyle w:val="a3"/>
+        <w:ind w:left="0"/>
+      </w:pPr>
+    </w:p>
+    <w:p>
+      <w:r>
+        <w:t>Рассмотрим простой пример кода, чтобы понять, как работает ветвление:</w:t>
+      </w:r>
+    </w:p>
+    <w:p>
+      <w:pPr>
+        <w:pStyle w:val="a3"/>
+        <w:rPr>
+          <w:lang w:val="en-US"/>
+        </w:rPr>
+      </w:pPr>
+      <w:r>
+        <w:rPr>
+          <w:lang w:val="en-US"/>
+        </w:rPr>
+        <w:t xml:space="preserve">x = </w:t>
+      </w:r>
+      <w:r>
+        <w:rPr>
+          <w:lang w:val="en-US"/>
+        </w:rPr>
+        <w:t>int(input())</w:t>
+      </w:r>
+    </w:p>
+    <w:p>
+      <w:pPr>
+        <w:pStyle w:val="a3"/>
+        <w:rPr>
+          <w:lang w:val="en-US"/>
+        </w:rPr>
+      </w:pPr>
+      <w:r>
+        <w:rPr>
+          <w:lang w:val="en-US"/>
+        </w:rPr>
+        <w:t>if x &gt; 0:</w:t>
+      </w:r>
+    </w:p>
+    <w:p>
+      <w:pPr>
+        <w:pStyle w:val="a3"/>
+      </w:pPr>
+      <w:r>
+        <w:rPr>
+          <w:lang w:val="en-US"/>
+        </w:rPr>
+        <w:t xml:space="preserve">    </w:t>
+      </w:r>
+      <w:r>
+        <w:t>print("Число положительное")</w:t>
+      </w:r>
+    </w:p>
+    <w:p>
+      <w:pPr>
+        <w:pStyle w:val="a3"/>
+      </w:pPr>
+      <w:r>
+        <w:t>else:</w:t>
+      </w:r>
+    </w:p>
+    <w:p>
+      <w:pPr>
+        <w:pStyle w:val="a3"/>
+      </w:pPr>
+      <w:r>
+        <w:t xml:space="preserve">    print("Число отрицательное или ноль")</w:t>
+      </w:r>
+    </w:p>
+    <w:p/>
+    <w:p>
+      <w:r>
+        <w:t xml:space="preserve">В этом примере мы используем оператор </w:t>
+      </w:r>
+      <w:proofErr w:type="spellStart"/>
+      <w:r>
+        <w:t>if</w:t>
+      </w:r>
+      <w:proofErr w:type="spellEnd"/>
+      <w:r>
+        <w:t>, чтобы проверить, является ли число положительным. Если x &gt; 0, то программа будет выполнять эт</w:t>
+      </w:r>
+      <w:r>
+        <w:t>у строку</w:t>
+      </w:r>
+      <w:r>
+        <w:t>:</w:t>
+      </w:r>
+    </w:p>
+    <w:p>
+      <w:pPr>
+        <w:pStyle w:val="a3"/>
+      </w:pPr>
+      <w:r>
+        <w:t>print("Число положительное")</w:t>
+      </w:r>
+    </w:p>
+    <w:p>
+      <w:r>
+        <w:t>Если x меньше или равно нулю, то программа выполнит эт</w:t>
+      </w:r>
+      <w:r>
+        <w:t>у строку</w:t>
+      </w:r>
+      <w:r>
+        <w:t>:</w:t>
+      </w:r>
+    </w:p>
+    <w:p>
+      <w:pPr>
+        <w:pStyle w:val="a3"/>
+      </w:pPr>
+      <w:r>
+        <w:t>print("Число отрицательное или ноль")</w:t>
+      </w:r>
+    </w:p>
+    <w:p>
+      <w:pPr>
+        <w:pStyle w:val="a3"/>
+        <w:ind w:left="0"/>
+      </w:pPr>
+    </w:p>
+    <w:p>
+      <w:pPr>
+        <w:pStyle w:val="2"/>
+      </w:pPr>
+      <w:r>
+        <w:t>Пример 1</w:t>
+      </w:r>
+    </w:p>
+    <w:p>
+      <w:r>
+        <w:t>Программа, которая здоровается с пользователем в зависимости от часа дня. Который сейчас час пользователь вводит с клавиатуры.</w:t>
+      </w:r>
+    </w:p>
+    <w:p>
+      <w:r>
+        <w:t xml:space="preserve">Запишем вводимое число в переменную </w:t>
+      </w:r>
+      <w:r>
+        <w:rPr>
+          <w:lang w:val="en-US"/>
+        </w:rPr>
+        <w:t>hour</w:t>
+      </w:r>
+      <w:r>
+        <w:t xml:space="preserve"> </w:t>
+      </w:r>
+      <w:r>
+        <w:t>и проверим следующие условия последовательно, прервав проверку если какая-то ветка выполнена</w:t>
+      </w:r>
+      <w:r>
+        <w:t>: если</w:t>
+      </w:r>
+      <w:r>
+        <w:t xml:space="preserve"> часы между 6 и 12, Доброе утро, иначе если между 12 и 18, Добрый день, иначе если между 18 и 24 Добрый вечер, иначе Доброй ночи.</w:t>
+      </w:r>
+    </w:p>
+    <w:p>
+      <w:pPr>
+        <w:pStyle w:val="a3"/>
+        <w:rPr>
+          <w:lang w:val="en-US"/>
+        </w:rPr>
+      </w:pPr>
+      <w:r>
+        <w:rPr>
+          <w:lang w:val="en-US"/>
+        </w:rPr>
+        <w:lastRenderedPageBreak/>
+        <w:t>hour = int(input())</w:t>
+      </w:r>
+    </w:p>
+    <w:p>
+      <w:pPr>
+        <w:pStyle w:val="a3"/>
+        <w:rPr>
+          <w:lang w:val="en-US"/>
+        </w:rPr>
+      </w:pPr>
+      <w:r>
+        <w:rPr>
+          <w:lang w:val="en-US"/>
+        </w:rPr>
+        <w:t>if 6 &lt;= hour &lt; 12:</w:t>
+      </w:r>
+    </w:p>
+    <w:p>
+      <w:pPr>
+        <w:pStyle w:val="a3"/>
+        <w:rPr>
+          <w:lang w:val="en-US"/>
+        </w:rPr>
+      </w:pPr>
+      <w:r>
+        <w:rPr>
+          <w:lang w:val="en-US"/>
+        </w:rPr>
+        <w:t xml:space="preserve">    print("</w:t>
+      </w:r>
+      <w:r>
+        <w:t>Доброе</w:t>
+      </w:r>
+      <w:r>
+        <w:rPr>
+          <w:lang w:val="en-US"/>
+        </w:rPr>
+        <w:t xml:space="preserve"> </w:t>
+      </w:r>
+      <w:r>
+        <w:t>утро</w:t>
+      </w:r>
+      <w:r>
+        <w:rPr>
+          <w:lang w:val="en-US"/>
+        </w:rPr>
+        <w:t>!")</w:t>
+      </w:r>
+    </w:p>
+    <w:p>
+      <w:pPr>
+        <w:pStyle w:val="a3"/>
+        <w:rPr>
+          <w:lang w:val="en-US"/>
+        </w:rPr>
+      </w:pPr>
+      <w:r>
+        <w:rPr>
+          <w:lang w:val="en-US"/>
+        </w:rPr>
+        <w:t>elif 12 &lt;= hour &lt; 18:</w:t>
+      </w:r>
+    </w:p>
+    <w:p>
+      <w:pPr>
+        <w:pStyle w:val="a3"/>
+        <w:rPr>
+          <w:lang w:val="en-US"/>
+        </w:rPr>
+      </w:pPr>
+      <w:r>
+        <w:rPr>
+          <w:lang w:val="en-US"/>
+        </w:rPr>
+        <w:t xml:space="preserve">    print("</w:t>
+      </w:r>
+      <w:r>
+        <w:t>Добрый</w:t>
+      </w:r>
+      <w:r>
+        <w:rPr>
+          <w:lang w:val="en-US"/>
+        </w:rPr>
+        <w:t xml:space="preserve"> </w:t>
+      </w:r>
+      <w:r>
+        <w:t>день</w:t>
+      </w:r>
+      <w:r>
+        <w:rPr>
+          <w:lang w:val="en-US"/>
+        </w:rPr>
+        <w:t>!")</w:t>
+      </w:r>
+    </w:p>
+    <w:p>
+      <w:pPr>
+        <w:pStyle w:val="a3"/>
+        <w:rPr>
+          <w:lang w:val="en-US"/>
+        </w:rPr>
+      </w:pPr>
+      <w:r>
+        <w:rPr>
+          <w:lang w:val="en-US"/>
+        </w:rPr>
+        <w:t>elif 18 &lt;= hour &lt; 24:</w:t>
+      </w:r>
+    </w:p>
+    <w:p>
+      <w:pPr>
+        <w:pStyle w:val="a3"/>
+        <w:rPr>
+          <w:lang w:val="en-US"/>
+        </w:rPr>
+      </w:pPr>
+      <w:r>
+        <w:rPr>
+          <w:lang w:val="en-US"/>
+        </w:rPr>
+        <w:t xml:space="preserve">    print("</w:t>
+      </w:r>
+      <w:r>
+        <w:t>Добрый</w:t>
+      </w:r>
+      <w:r>
+        <w:rPr>
+          <w:lang w:val="en-US"/>
+        </w:rPr>
+        <w:t xml:space="preserve"> </w:t>
+      </w:r>
+      <w:r>
+        <w:t>вечер</w:t>
+      </w:r>
+      <w:r>
+        <w:rPr>
+          <w:lang w:val="en-US"/>
+        </w:rPr>
+        <w:t>!")</w:t>
+      </w:r>
+    </w:p>
+    <w:p>
+      <w:pPr>
+        <w:pStyle w:val="a3"/>
+      </w:pPr>
+      <w:r>
+        <w:t>else:</w:t>
+      </w:r>
+    </w:p>
+    <w:p>
+      <w:pPr>
+        <w:pStyle w:val="a3"/>
+      </w:pPr>
+      <w:r>
+        <w:t xml:space="preserve">    print("Доброй ночи!")</w:t>
+      </w:r>
+    </w:p>
+    <w:p/>
+    <w:p>
+      <w:pPr>
+        <w:pStyle w:val="2"/>
+      </w:pPr>
+      <w:r>
+        <w:t>Пример 2</w:t>
+      </w:r>
+    </w:p>
+    <w:p>
+      <w:r>
+        <w:t>Программа, которая находит наибольшее из трех чисел</w:t>
+      </w:r>
+      <w:r>
+        <w:t>.</w:t>
+      </w:r>
+    </w:p>
+    <w:p>
+      <w:pPr>
+        <w:pStyle w:val="a3"/>
+        <w:rPr>
+          <w:lang w:val="en-US"/>
+        </w:rPr>
+      </w:pPr>
+      <w:r>
+        <w:rPr>
+          <w:lang w:val="en-US"/>
+        </w:rPr>
+        <w:t>a = int(input())</w:t>
+      </w:r>
+    </w:p>
+    <w:p>
+      <w:pPr>
+        <w:pStyle w:val="a3"/>
+        <w:rPr>
+          <w:lang w:val="en-US"/>
+        </w:rPr>
+      </w:pPr>
+      <w:r>
+        <w:rPr>
+          <w:lang w:val="en-US"/>
+        </w:rPr>
+        <w:t>b = int(input())</w:t>
+      </w:r>
+    </w:p>
+    <w:p>
+      <w:pPr>
+        <w:pStyle w:val="a3"/>
+        <w:rPr>
+          <w:lang w:val="en-US"/>
+        </w:rPr>
+      </w:pPr>
+      <w:r>
+        <w:rPr>
+          <w:lang w:val="en-US"/>
+        </w:rPr>
+        <w:t>c = int(input())</w:t>
+      </w:r>
+    </w:p>
+    <w:p>
+      <w:pPr>
+        <w:pStyle w:val="a3"/>
+        <w:rPr>
+          <w:lang w:val="en-US"/>
+        </w:rPr>
+      </w:pPr>
+      <w:r>
+        <w:rPr>
+          <w:lang w:val="en-US"/>
+        </w:rPr>
+        <w:t>if a&gt;b:</w:t>
+      </w:r>
+    </w:p>
+    <w:p>
+      <w:pPr>
+        <w:pStyle w:val="a3"/>
+        <w:rPr>
+          <w:lang w:val="en-US"/>
+        </w:rPr>
+      </w:pPr>
+      <w:r>
+        <w:rPr>
+          <w:lang w:val="en-US"/>
+        </w:rPr>
+        <w:t xml:space="preserve">    if a&gt;c:</w:t>
+      </w:r>
+    </w:p>
+    <w:p>
+      <w:pPr>
+        <w:pStyle w:val="a3"/>
+        <w:rPr>
+          <w:lang w:val="en-US"/>
+        </w:rPr>
+      </w:pPr>
+      <w:r>
+        <w:rPr>
+          <w:lang w:val="en-US"/>
+        </w:rPr>
+        <w:t xml:space="preserve">        print(a)</w:t>
+      </w:r>
+    </w:p>
+    <w:p>
+      <w:pPr>
+        <w:pStyle w:val="a3"/>
+        <w:rPr>
+          <w:lang w:val="en-US"/>
+        </w:rPr>
+      </w:pPr>
+      <w:r>
+        <w:rPr>
+          <w:lang w:val="en-US"/>
+        </w:rPr>
+        <w:t xml:space="preserve">    else:</w:t>
+      </w:r>
+    </w:p>
+    <w:p>
+      <w:pPr>
+        <w:pStyle w:val="a3"/>
+        <w:rPr>
+          <w:lang w:val="en-US"/>
+        </w:rPr>
+      </w:pPr>
+      <w:r>
+        <w:rPr>
+          <w:lang w:val="en-US"/>
+        </w:rPr>
+        <w:t xml:space="preserve">        print(c)</w:t>
+      </w:r>
+    </w:p>
+    <w:p>
+      <w:pPr>
+        <w:pStyle w:val="a3"/>
+        <w:rPr>
+          <w:lang w:val="en-US"/>
+        </w:rPr>
+      </w:pPr>
+      <w:r>
+        <w:rPr>
+          <w:lang w:val="en-US"/>
+        </w:rPr>
+        <w:t>else:</w:t>
+      </w:r>
+    </w:p>
+    <w:p>
+      <w:pPr>
+        <w:pStyle w:val="a3"/>
+        <w:rPr>
+          <w:lang w:val="en-US"/>
+        </w:rPr>
+      </w:pPr>
+      <w:r>
+        <w:rPr>
+          <w:lang w:val="en-US"/>
+        </w:rPr>
+        <w:t xml:space="preserve">    if b&gt;c:</w:t>
+      </w:r>
+    </w:p>
+    <w:p>
+      <w:pPr>
+        <w:pStyle w:val="a3"/>
+        <w:rPr>
+          <w:lang w:val="en-US"/>
+        </w:rPr>
+      </w:pPr>
+      <w:r>
+        <w:rPr>
+          <w:lang w:val="en-US"/>
+        </w:rPr>
+        <w:t xml:space="preserve">        print(b)</w:t>
+      </w:r>
+    </w:p>
+    <w:p>
+      <w:pPr>
+        <w:pStyle w:val="a3"/>
+        <w:rPr>
+          <w:lang w:val="en-US"/>
+        </w:rPr>
+      </w:pPr>
+      <w:r>
+        <w:rPr>
+          <w:lang w:val="en-US"/>
+        </w:rPr>
+        <w:t xml:space="preserve">    else:</w:t>
+      </w:r>
+    </w:p>
+    <w:p>
+      <w:pPr>
+        <w:pStyle w:val="a3"/>
+        <w:rPr>
+          <w:lang w:val="en-US"/>
+        </w:rPr>
+      </w:pPr>
+      <w:r>
+        <w:rPr>
+          <w:lang w:val="en-US"/>
+        </w:rPr>
+        <w:t xml:space="preserve">        print(c)</w:t>
+      </w:r>
+    </w:p>
+    <w:p>
+      <w:r>
+        <w:t>Получив три числа и записав их в соответствующие переменные</w:t>
+      </w:r>
+      <w:r>
+        <w:t xml:space="preserve"> проверяем следующие условия:</w:t>
+      </w:r>
+    </w:p>
+    <w:p>
+      <w:r>
+        <w:t xml:space="preserve">Если </w:t>
+      </w:r>
+      <w:r>
+        <w:rPr>
+          <w:lang w:val="en-US"/>
+        </w:rPr>
+        <w:t>a</w:t>
+      </w:r>
+      <w:r>
+        <w:t>&gt;</w:t>
+      </w:r>
+      <w:proofErr w:type="gramStart"/>
+      <w:r>
+        <w:rPr>
+          <w:lang w:val="en-US"/>
+        </w:rPr>
+        <w:t>b</w:t>
+      </w:r>
+      <w:proofErr w:type="gramEnd"/>
+      <w:r>
+        <w:t xml:space="preserve"> то </w:t>
+      </w:r>
+      <w:r>
+        <w:rPr>
+          <w:lang w:val="en-US"/>
+        </w:rPr>
+        <w:t>a</w:t>
+      </w:r>
+      <w:r>
+        <w:t xml:space="preserve"> – максимум тогда и только тогда, когда он больше с, иначе </w:t>
+      </w:r>
+      <w:r>
+        <w:rPr>
+          <w:lang w:val="en-US"/>
+        </w:rPr>
+        <w:t>c</w:t>
+      </w:r>
+      <w:r>
+        <w:t xml:space="preserve"> </w:t>
+      </w:r>
+      <w:r>
+        <w:t>–</w:t>
+      </w:r>
+      <w:r>
+        <w:t xml:space="preserve"> </w:t>
+      </w:r>
+      <w:r>
+        <w:t>максимум. Иначе (</w:t>
+      </w:r>
+      <w:r>
+        <w:rPr>
+          <w:lang w:val="en-US"/>
+        </w:rPr>
+        <w:t>a</w:t>
+      </w:r>
+      <w:r>
+        <w:t>&lt;</w:t>
+      </w:r>
+      <w:r>
+        <w:rPr>
+          <w:lang w:val="en-US"/>
+        </w:rPr>
+        <w:t>b</w:t>
+      </w:r>
+      <w:r>
+        <w:t xml:space="preserve">) </w:t>
+      </w:r>
+      <w:r>
+        <w:rPr>
+          <w:lang w:val="en-US"/>
+        </w:rPr>
+        <w:t>b</w:t>
+      </w:r>
+      <w:r>
+        <w:t xml:space="preserve"> – максимум тогда, когда он больше </w:t>
+      </w:r>
+      <w:r>
+        <w:rPr>
+          <w:lang w:val="en-US"/>
+        </w:rPr>
+        <w:t>c</w:t>
+      </w:r>
+      <w:r>
+        <w:t xml:space="preserve">, иначе </w:t>
+      </w:r>
+      <w:r>
+        <w:rPr>
+          <w:lang w:val="en-US"/>
+        </w:rPr>
+        <w:t>c</w:t>
+      </w:r>
+      <w:r>
+        <w:t xml:space="preserve"> </w:t>
+      </w:r>
+      <w:r>
+        <w:t>–</w:t>
+      </w:r>
+      <w:r>
+        <w:t xml:space="preserve"> </w:t>
+      </w:r>
+      <w:r>
+        <w:t>максимум.</w:t>
+      </w:r>
+    </w:p>
+    <w:p>
+      <w:pPr>
+        <w:rPr>
+          <w:lang w:val="en-US"/>
+        </w:rPr>
+      </w:pPr>
+    </w:p>
+    <w:p>
+      <w:pPr>
+        <w:pStyle w:val="2"/>
+      </w:pPr>
+      <w:r>
+        <w:t>Пример 3</w:t>
+      </w:r>
+    </w:p>
+    <w:p>
+      <w:r>
+        <w:t xml:space="preserve">Определить, принадлежит ли точка с координатами </w:t>
+      </w:r>
+      <w:r>
+        <w:rPr>
+          <w:lang w:val="en-US"/>
+        </w:rPr>
+        <w:t>x</w:t>
+      </w:r>
+      <w:r>
+        <w:t>,</w:t>
+      </w:r>
+      <w:r>
+        <w:rPr>
+          <w:lang w:val="en-US"/>
+        </w:rPr>
+        <w:t>y</w:t>
+      </w:r>
+      <w:r>
+        <w:t xml:space="preserve"> квадрату, с вершинами в точках </w:t>
+      </w:r>
+      <w:r>
+        <w:t>(-3,3),</w:t>
+      </w:r>
+      <w:r>
+        <w:t xml:space="preserve"> </w:t>
+      </w:r>
+      <w:r>
+        <w:t>(3,3),</w:t>
+      </w:r>
+      <w:r>
+        <w:t xml:space="preserve"> </w:t>
+      </w:r>
+      <w:r>
+        <w:t>(3,-3),</w:t>
+      </w:r>
+      <w:r>
+        <w:t xml:space="preserve"> </w:t>
+      </w:r>
+      <w:r>
+        <w:t>(-3,-</w:t>
+      </w:r>
+      <w:r>
+        <w:t>3</w:t>
+      </w:r>
+      <w:r>
+        <w:t>)</w:t>
+      </w:r>
+      <w:r>
+        <w:t>.</w:t>
+      </w:r>
+    </w:p>
+    <w:p>
+      <w:pPr>
+        <w:pStyle w:val="a3"/>
+        <w:rPr>
+          <w:lang w:val="en-US"/>
+        </w:rPr>
+      </w:pPr>
+      <w:r>
+        <w:rPr>
+          <w:lang w:val="en-US"/>
+        </w:rPr>
+        <w:t>x = int(input())</w:t>
+      </w:r>
+    </w:p>
+    <w:p>
+      <w:pPr>
+        <w:pStyle w:val="a3"/>
+        <w:rPr>
+          <w:lang w:val="en-US"/>
+        </w:rPr>
+      </w:pPr>
+      <w:r>
+        <w:rPr>
+          <w:lang w:val="en-US"/>
+        </w:rPr>
+        <w:t>y = int(input())</w:t>
+      </w:r>
+    </w:p>
+    <w:p>
+      <w:pPr>
+        <w:pStyle w:val="a3"/>
+        <w:rPr>
+          <w:lang w:val="en-US"/>
+        </w:rPr>
+      </w:pPr>
+      <w:r>
+        <w:rPr>
+          <w:lang w:val="en-US"/>
+        </w:rPr>
+        <w:t>if ((x&lt;=3 and x&gt;=-3) and (y&lt;=3 and y&gt;=-3)):</w:t>
+      </w:r>
+    </w:p>
+    <w:p>
+      <w:pPr>
+        <w:pStyle w:val="a3"/>
+        <w:rPr>
+          <w:lang w:val="en-US"/>
+        </w:rPr>
+      </w:pPr>
+      <w:r>
+        <w:rPr>
+          <w:lang w:val="en-US"/>
+        </w:rPr>
+        <w:t xml:space="preserve">    print(“</w:t>
+      </w:r>
+      <w:r>
+        <w:t>Принадлежит</w:t>
+      </w:r>
+      <w:r>
+        <w:rPr>
+          <w:lang w:val="en-US"/>
+        </w:rPr>
+        <w:t>”)</w:t>
+      </w:r>
+    </w:p>
+    <w:p>
+      <w:pPr>
+        <w:pStyle w:val="a3"/>
+        <w:rPr>
+          <w:lang w:val="en-US"/>
+        </w:rPr>
+      </w:pPr>
+      <w:r>
+        <w:rPr>
+          <w:lang w:val="en-US"/>
+        </w:rPr>
+        <w:t>else:</w:t>
+      </w:r>
+    </w:p>
+    <w:p>
+      <w:pPr>
+        <w:pStyle w:val="a3"/>
+        <w:rPr>
+          <w:lang w:val="en-US"/>
+        </w:rPr>
+      </w:pPr>
+      <w:r>
+        <w:rPr>
+          <w:lang w:val="en-US"/>
+        </w:rPr>
+        <w:t xml:space="preserve">    print(“</w:t>
+      </w:r>
+      <w:r>
+        <w:t>Не принадлежит</w:t>
+      </w:r>
+      <w:r>
+        <w:rPr>
+          <w:lang w:val="en-US"/>
+        </w:rPr>
+        <w:t>”)</w:t>
+      </w:r>
       <w:bookmarkStart w:id="0" w:name="_GoBack"/>
       <w:bookmarkEnd w:id="0"/>
-    </w:p>
-    <w:p>
-      <w:r>
-        <w:t xml:space="preserve">Нелинейные алгоритмы </w:t>
-      </w:r>
-      <w:proofErr w:type="gramStart"/>
-      <w:r>
-        <w:t>- это</w:t>
-      </w:r>
-      <w:proofErr w:type="gramEnd"/>
-      <w:r>
-        <w:t xml:space="preserve"> алгоритмы, которые не следуют линейным путям и ветвление - это структура данных, которая помогает программе принимать решения в зависимости от значения переменной. Ветвление в </w:t>
-      </w:r>
-      <w:proofErr w:type="spellStart"/>
-      <w:r>
-        <w:t>Python</w:t>
-      </w:r>
-      <w:proofErr w:type="spellEnd"/>
-      <w:r>
-        <w:t xml:space="preserve"> может осуществляться с помощью операторов </w:t>
-      </w:r>
-      <w:proofErr w:type="spellStart"/>
-      <w:r>
-        <w:t>if</w:t>
-      </w:r>
-      <w:proofErr w:type="spellEnd"/>
-      <w:r>
-        <w:t xml:space="preserve">, elif и </w:t>
-      </w:r>
-      <w:proofErr w:type="spellStart"/>
-      <w:r>
-        <w:t>else</w:t>
-      </w:r>
-      <w:proofErr w:type="spellEnd"/>
-      <w:r>
-        <w:t>.</w:t>
-      </w:r>
-    </w:p>
-    <w:p>
-      <w:r>
-        <w:t>Нелинейные алгоритмы имеют решения, которые не могут быть выражены в простой математической формуле. Они находят широкое применение в различных областях, таких как графика, инженерия, экономика и многое другое.</w:t>
-      </w:r>
     </w:p>
     <w:sectPr>
       <w:pgSz w:w="11906" w:h="16838"/>
@@ -71,6 +979,127 @@
     </w:sectPr>
   </w:body>
 </w:document>
+</file>
+
+<file path=word/numbering.xml><?xml version="1.0" encoding="utf-8"?>
+<w:numbering xmlns:wpc="http://schemas.microsoft.com/office/word/2010/wordprocessingCanvas" xmlns:cx="http://schemas.microsoft.com/office/drawing/2014/chartex" xmlns:cx1="http://schemas.microsoft.com/office/drawing/2015/9/8/chartex" xmlns:cx2="http://schemas.microsoft.com/office/drawing/2015/10/21/chartex" xmlns:cx3="http://schemas.microsoft.com/office/drawing/2016/5/9/chartex" xmlns:cx4="http://schemas.microsoft.com/office/drawing/2016/5/10/chartex" xmlns:cx5="http://schemas.microsoft.com/office/drawing/2016/5/11/chartex" xmlns:cx6="http://schemas.microsoft.com/office/drawing/2016/5/12/chartex" xmlns:cx7="http://schemas.microsoft.com/office/drawing/2016/5/13/chartex" xmlns:cx8="http://schemas.microsoft.com/office/drawing/2016/5/14/chartex" xmlns:mc="http://schemas.openxmlformats.org/markup-compatibility/2006" xmlns:aink="http://schemas.microsoft.com/office/drawing/2016/ink" xmlns:am3d="http://schemas.microsoft.com/office/drawing/2017/model3d" xmlns:o="urn:schemas-microsoft-com:office:office" xmlns:r="http://schemas.openxmlformats.org/officeDocument/2006/relationships" xmlns:m="http://schemas.openxmlformats.org/officeDocument/2006/math" xmlns:v="urn:schemas-microsoft-com:vml" xmlns:wp14="http://schemas.microsoft.com/office/word/2010/wordprocessingDrawing" xmlns:wp="http://schemas.openxmlformats.org/drawingml/2006/wordprocessingDrawing" xmlns:w10="urn:schemas-microsoft-com:office:word" xmlns:w="http://schemas.openxmlformats.org/wordprocessingml/2006/main" xmlns:w14="http://schemas.microsoft.com/office/word/2010/wordml" xmlns:w15="http://schemas.microsoft.com/office/word/2012/wordml" xmlns:w16cid="http://schemas.microsoft.com/office/word/2016/wordml/cid" xmlns:w16se="http://schemas.microsoft.com/office/word/2015/wordml/symex" xmlns:wpg="http://schemas.microsoft.com/office/word/2010/wordprocessingGroup" xmlns:wpi="http://schemas.microsoft.com/office/word/2010/wordprocessingInk" xmlns:wne="http://schemas.microsoft.com/office/word/2006/wordml" xmlns:wps="http://schemas.microsoft.com/office/word/2010/wordprocessingShape" mc:Ignorable="w14 w15 w16se w16cid wp14">
+  <w:abstractNum w:abstractNumId="0" w15:restartNumberingAfterBreak="0">
+    <w:nsid w:val="5AA771E9"/>
+    <w:multiLevelType w:val="multilevel"/>
+    <w:tmpl w:val="934C6DD8"/>
+    <w:lvl w:ilvl="0">
+      <w:start w:val="2"/>
+      <w:numFmt w:val="decimal"/>
+      <w:lvlText w:val="%1."/>
+      <w:lvlJc w:val="left"/>
+      <w:pPr>
+        <w:tabs>
+          <w:tab w:val="num" w:pos="720"/>
+        </w:tabs>
+        <w:ind w:left="720" w:hanging="360"/>
+      </w:pPr>
+    </w:lvl>
+    <w:lvl w:ilvl="1" w:tentative="1">
+      <w:start w:val="1"/>
+      <w:numFmt w:val="decimal"/>
+      <w:lvlText w:val="%2."/>
+      <w:lvlJc w:val="left"/>
+      <w:pPr>
+        <w:tabs>
+          <w:tab w:val="num" w:pos="1440"/>
+        </w:tabs>
+        <w:ind w:left="1440" w:hanging="360"/>
+      </w:pPr>
+    </w:lvl>
+    <w:lvl w:ilvl="2" w:tentative="1">
+      <w:start w:val="1"/>
+      <w:numFmt w:val="decimal"/>
+      <w:lvlText w:val="%3."/>
+      <w:lvlJc w:val="left"/>
+      <w:pPr>
+        <w:tabs>
+          <w:tab w:val="num" w:pos="2160"/>
+        </w:tabs>
+        <w:ind w:left="2160" w:hanging="360"/>
+      </w:pPr>
+    </w:lvl>
+    <w:lvl w:ilvl="3" w:tentative="1">
+      <w:start w:val="1"/>
+      <w:numFmt w:val="decimal"/>
+      <w:lvlText w:val="%4."/>
+      <w:lvlJc w:val="left"/>
+      <w:pPr>
+        <w:tabs>
+          <w:tab w:val="num" w:pos="2880"/>
+        </w:tabs>
+        <w:ind w:left="2880" w:hanging="360"/>
+      </w:pPr>
+    </w:lvl>
+    <w:lvl w:ilvl="4" w:tentative="1">
+      <w:start w:val="1"/>
+      <w:numFmt w:val="decimal"/>
+      <w:lvlText w:val="%5."/>
+      <w:lvlJc w:val="left"/>
+      <w:pPr>
+        <w:tabs>
+          <w:tab w:val="num" w:pos="3600"/>
+        </w:tabs>
+        <w:ind w:left="3600" w:hanging="360"/>
+      </w:pPr>
+    </w:lvl>
+    <w:lvl w:ilvl="5" w:tentative="1">
+      <w:start w:val="1"/>
+      <w:numFmt w:val="decimal"/>
+      <w:lvlText w:val="%6."/>
+      <w:lvlJc w:val="left"/>
+      <w:pPr>
+        <w:tabs>
+          <w:tab w:val="num" w:pos="4320"/>
+        </w:tabs>
+        <w:ind w:left="4320" w:hanging="360"/>
+      </w:pPr>
+    </w:lvl>
+    <w:lvl w:ilvl="6" w:tentative="1">
+      <w:start w:val="1"/>
+      <w:numFmt w:val="decimal"/>
+      <w:lvlText w:val="%7."/>
+      <w:lvlJc w:val="left"/>
+      <w:pPr>
+        <w:tabs>
+          <w:tab w:val="num" w:pos="5040"/>
+        </w:tabs>
+        <w:ind w:left="5040" w:hanging="360"/>
+      </w:pPr>
+    </w:lvl>
+    <w:lvl w:ilvl="7" w:tentative="1">
+      <w:start w:val="1"/>
+      <w:numFmt w:val="decimal"/>
+      <w:lvlText w:val="%8."/>
+      <w:lvlJc w:val="left"/>
+      <w:pPr>
+        <w:tabs>
+          <w:tab w:val="num" w:pos="5760"/>
+        </w:tabs>
+        <w:ind w:left="5760" w:hanging="360"/>
+      </w:pPr>
+    </w:lvl>
+    <w:lvl w:ilvl="8" w:tentative="1">
+      <w:start w:val="1"/>
+      <w:numFmt w:val="decimal"/>
+      <w:lvlText w:val="%9."/>
+      <w:lvlJc w:val="left"/>
+      <w:pPr>
+        <w:tabs>
+          <w:tab w:val="num" w:pos="6480"/>
+        </w:tabs>
+        <w:ind w:left="6480" w:hanging="360"/>
+      </w:pPr>
+    </w:lvl>
+  </w:abstractNum>
+  <w:num w:numId="1">
+    <w:abstractNumId w:val="0"/>
+  </w:num>
+</w:numbering>
 </file>
 
 <file path=word/styles.xml><?xml version="1.0" encoding="utf-8"?>
@@ -523,7 +1552,6 @@
     <w:uiPriority w:val="1"/>
     <w:semiHidden/>
     <w:unhideWhenUsed/>
-    <w:rsid w:val="003810F4"/>
   </w:style>
   <w:style w:type="table" w:default="1" w:styleId="a1">
     <w:name w:val="Normal Table"/>
@@ -545,7 +1573,6 @@
     <w:uiPriority w:val="99"/>
     <w:semiHidden/>
     <w:unhideWhenUsed/>
-    <w:rsid w:val="003810F4"/>
   </w:style>
   <w:style w:type="paragraph" w:customStyle="1" w:styleId="a3">
     <w:name w:val="Пример кода"/>

</xml_diff>